<commit_message>
created project package for submission
</commit_message>
<xml_diff>
--- a/Design/DDR4 Design_Verification.docx
+++ b/Design/DDR4 Design_Verification.docx
@@ -301,6 +301,15 @@
     </w:p>
     <w:p>
       <w:pPr>
+        <w:rPr>
+          <w:rFonts w:ascii="Arial" w:hAnsi="Arial" w:cs="Arial"/>
+          <w:sz w:val="24"/>
+          <w:szCs w:val="24"/>
+        </w:rPr>
+      </w:pPr>
+    </w:p>
+    <w:p>
+      <w:pPr>
         <w:pStyle w:val="ListParagraph"/>
         <w:numPr>
           <w:ilvl w:val="1"/>
@@ -337,7 +346,63 @@
           <w:sz w:val="24"/>
           <w:szCs w:val="24"/>
         </w:rPr>
-        <w:t>The main purpose of the final project is design and test DDR4 Controller using System Verilog construct</w:t>
+        <w:t xml:space="preserve">The main purpose of this </w:t>
+      </w:r>
+      <w:r>
+        <w:rPr>
+          <w:rFonts w:ascii="Arial" w:hAnsi="Arial" w:cs="Arial"/>
+          <w:sz w:val="24"/>
+          <w:szCs w:val="24"/>
+        </w:rPr>
+        <w:t xml:space="preserve">project is </w:t>
+      </w:r>
+      <w:r>
+        <w:rPr>
+          <w:rFonts w:ascii="Arial" w:hAnsi="Arial" w:cs="Arial"/>
+          <w:sz w:val="24"/>
+          <w:szCs w:val="24"/>
+        </w:rPr>
+        <w:t xml:space="preserve">to </w:t>
+      </w:r>
+      <w:r>
+        <w:rPr>
+          <w:rFonts w:ascii="Arial" w:hAnsi="Arial" w:cs="Arial"/>
+          <w:sz w:val="24"/>
+          <w:szCs w:val="24"/>
+        </w:rPr>
+        <w:t xml:space="preserve">design and test </w:t>
+      </w:r>
+      <w:r>
+        <w:rPr>
+          <w:rFonts w:ascii="Arial" w:hAnsi="Arial" w:cs="Arial"/>
+          <w:sz w:val="24"/>
+          <w:szCs w:val="24"/>
+        </w:rPr>
+        <w:t xml:space="preserve">a </w:t>
+      </w:r>
+      <w:r>
+        <w:rPr>
+          <w:rFonts w:ascii="Arial" w:hAnsi="Arial" w:cs="Arial"/>
+          <w:sz w:val="24"/>
+          <w:szCs w:val="24"/>
+        </w:rPr>
+        <w:t xml:space="preserve">DDR4 Controller </w:t>
+      </w:r>
+      <w:r>
+        <w:rPr>
+          <w:rFonts w:ascii="Arial" w:hAnsi="Arial" w:cs="Arial"/>
+          <w:sz w:val="24"/>
+          <w:szCs w:val="24"/>
+        </w:rPr>
+        <w:t xml:space="preserve">and interface </w:t>
+      </w:r>
+      <w:r>
+        <w:rPr>
+          <w:rFonts w:ascii="Arial" w:hAnsi="Arial" w:cs="Arial"/>
+          <w:sz w:val="24"/>
+          <w:szCs w:val="24"/>
+        </w:rPr>
+        <w:t>using System Verilog construct</w:t>
       </w:r>
       <w:r>
         <w:rPr>
@@ -361,7 +426,23 @@
           <w:sz w:val="24"/>
           <w:szCs w:val="24"/>
         </w:rPr>
-        <w:t xml:space="preserve"> under Prof. Faust’s guidance and uses the lecture on </w:t>
+        <w:t xml:space="preserve"> </w:t>
+      </w:r>
+      <w:r>
+        <w:rPr>
+          <w:rFonts w:ascii="Arial" w:hAnsi="Arial" w:cs="Arial"/>
+          <w:sz w:val="24"/>
+          <w:szCs w:val="24"/>
+        </w:rPr>
+        <w:t>using</w:t>
+      </w:r>
+      <w:r>
+        <w:rPr>
+          <w:rFonts w:ascii="Arial" w:hAnsi="Arial" w:cs="Arial"/>
+          <w:sz w:val="24"/>
+          <w:szCs w:val="24"/>
+        </w:rPr>
+        <w:t xml:space="preserve"> the lecture on </w:t>
       </w:r>
       <w:r>
         <w:rPr>
@@ -393,8 +474,129 @@
           <w:sz w:val="24"/>
           <w:szCs w:val="24"/>
         </w:rPr>
-        <w:t xml:space="preserve"> The project breaks into three major blocks: the synthesizable interface, which provides the methods to translate the commands, data into pin signal levels used by DDR Controller and Memory DDR4 DIMM. The second block is DDR Controller, which is built as a behavior model and iterative convert to synthesizable block as the example in TLM lecture.  The last block is DIMM model and other parts, which used in test bench to verify the DDR Interface.</w:t>
-      </w:r>
+        <w:t xml:space="preserve"> The project </w:t>
+      </w:r>
+      <w:r>
+        <w:rPr>
+          <w:rFonts w:ascii="Arial" w:hAnsi="Arial" w:cs="Arial"/>
+          <w:sz w:val="24"/>
+          <w:szCs w:val="24"/>
+        </w:rPr>
+        <w:t>is broken</w:t>
+      </w:r>
+      <w:r>
+        <w:rPr>
+          <w:rFonts w:ascii="Arial" w:hAnsi="Arial" w:cs="Arial"/>
+          <w:sz w:val="24"/>
+          <w:szCs w:val="24"/>
+        </w:rPr>
+        <w:t xml:space="preserve"> into three major blocks: the synthesizable interface, which provides the methods to translate the commands, data into pin signal levels used by </w:t>
+      </w:r>
+      <w:r>
+        <w:rPr>
+          <w:rFonts w:ascii="Arial" w:hAnsi="Arial" w:cs="Arial"/>
+          <w:sz w:val="24"/>
+          <w:szCs w:val="24"/>
+        </w:rPr>
+        <w:t xml:space="preserve">the </w:t>
+      </w:r>
+      <w:r>
+        <w:rPr>
+          <w:rFonts w:ascii="Arial" w:hAnsi="Arial" w:cs="Arial"/>
+          <w:sz w:val="24"/>
+          <w:szCs w:val="24"/>
+        </w:rPr>
+        <w:t>DDR Controller and Memory DDR4 DIMM. The second block is DDR Controller, which is built as a behavior model and iterative</w:t>
+      </w:r>
+      <w:r>
+        <w:rPr>
+          <w:rFonts w:ascii="Arial" w:hAnsi="Arial" w:cs="Arial"/>
+          <w:sz w:val="24"/>
+          <w:szCs w:val="24"/>
+        </w:rPr>
+        <w:t>ly</w:t>
+      </w:r>
+      <w:r>
+        <w:rPr>
+          <w:rFonts w:ascii="Arial" w:hAnsi="Arial" w:cs="Arial"/>
+          <w:sz w:val="24"/>
+          <w:szCs w:val="24"/>
+        </w:rPr>
+        <w:t xml:space="preserve"> convert</w:t>
+      </w:r>
+      <w:r>
+        <w:rPr>
+          <w:rFonts w:ascii="Arial" w:hAnsi="Arial" w:cs="Arial"/>
+          <w:sz w:val="24"/>
+          <w:szCs w:val="24"/>
+        </w:rPr>
+        <w:t>s</w:t>
+      </w:r>
+      <w:r>
+        <w:rPr>
+          <w:rFonts w:ascii="Arial" w:hAnsi="Arial" w:cs="Arial"/>
+          <w:sz w:val="24"/>
+          <w:szCs w:val="24"/>
+        </w:rPr>
+        <w:t xml:space="preserve"> to synthesizable block as the example in TLM lecture.  The last block is </w:t>
+      </w:r>
+      <w:r>
+        <w:rPr>
+          <w:rFonts w:ascii="Arial" w:hAnsi="Arial" w:cs="Arial"/>
+          <w:sz w:val="24"/>
+          <w:szCs w:val="24"/>
+        </w:rPr>
+        <w:t xml:space="preserve">the </w:t>
+      </w:r>
+      <w:r>
+        <w:rPr>
+          <w:rFonts w:ascii="Arial" w:hAnsi="Arial" w:cs="Arial"/>
+          <w:sz w:val="24"/>
+          <w:szCs w:val="24"/>
+        </w:rPr>
+        <w:t xml:space="preserve">DIMM model and other parts, which </w:t>
+      </w:r>
+      <w:r>
+        <w:rPr>
+          <w:rFonts w:ascii="Arial" w:hAnsi="Arial" w:cs="Arial"/>
+          <w:sz w:val="24"/>
+          <w:szCs w:val="24"/>
+        </w:rPr>
+        <w:t xml:space="preserve">are </w:t>
+      </w:r>
+      <w:r>
+        <w:rPr>
+          <w:rFonts w:ascii="Arial" w:hAnsi="Arial" w:cs="Arial"/>
+          <w:sz w:val="24"/>
+          <w:szCs w:val="24"/>
+        </w:rPr>
+        <w:t xml:space="preserve">used in </w:t>
+      </w:r>
+      <w:r>
+        <w:rPr>
+          <w:rFonts w:ascii="Arial" w:hAnsi="Arial" w:cs="Arial"/>
+          <w:sz w:val="24"/>
+          <w:szCs w:val="24"/>
+        </w:rPr>
+        <w:t xml:space="preserve">the </w:t>
+      </w:r>
+      <w:r>
+        <w:rPr>
+          <w:rFonts w:ascii="Arial" w:hAnsi="Arial" w:cs="Arial"/>
+          <w:sz w:val="24"/>
+          <w:szCs w:val="24"/>
+        </w:rPr>
+        <w:t>test bench to verify the DDR Interface.</w:t>
+      </w:r>
+    </w:p>
+    <w:p>
+      <w:pPr>
+        <w:rPr>
+          <w:rFonts w:ascii="Arial" w:hAnsi="Arial" w:cs="Arial"/>
+          <w:sz w:val="24"/>
+          <w:szCs w:val="24"/>
+        </w:rPr>
+      </w:pPr>
     </w:p>
     <w:p>
       <w:pPr>
@@ -419,6 +621,15 @@
         </w:rPr>
         <w:t>Definition</w:t>
       </w:r>
+      <w:r>
+        <w:rPr>
+          <w:rFonts w:ascii="Arial" w:hAnsi="Arial" w:cs="Arial"/>
+          <w:b/>
+          <w:sz w:val="28"/>
+          <w:szCs w:val="28"/>
+        </w:rPr>
+        <w:t>s</w:t>
+      </w:r>
     </w:p>
     <w:p>
       <w:pPr>
@@ -437,12 +648,15 @@
       <w:pPr>
         <w:suppressAutoHyphens w:val="0"/>
         <w:spacing w:after="0"/>
-        <w:rPr>
-          <w:rFonts w:ascii="Arial" w:hAnsi="Arial" w:cs="Arial"/>
-          <w:sz w:val="24"/>
-          <w:szCs w:val="24"/>
-        </w:rPr>
-      </w:pPr>
+        <w:ind w:left="360"/>
+        <w:rPr>
+          <w:rFonts w:ascii="Arial" w:hAnsi="Arial" w:cs="Arial"/>
+          <w:sz w:val="24"/>
+          <w:szCs w:val="24"/>
+        </w:rPr>
+      </w:pPr>
+      <w:proofErr w:type="spellStart"/>
+      <w:proofErr w:type="gramStart"/>
       <w:r>
         <w:rPr>
           <w:rFonts w:ascii="Arial" w:hAnsi="Arial" w:cs="Arial"/>
@@ -451,6 +665,8 @@
         </w:rPr>
         <w:t>tCCD</w:t>
       </w:r>
+      <w:proofErr w:type="spellEnd"/>
+      <w:proofErr w:type="gramEnd"/>
       <w:r>
         <w:rPr>
           <w:rFonts w:ascii="Arial" w:hAnsi="Arial" w:cs="Arial"/>
@@ -466,22 +682,6 @@
           <w:szCs w:val="24"/>
         </w:rPr>
         <w:tab/>
-      </w:r>
-      <w:r>
-        <w:rPr>
-          <w:rFonts w:ascii="Arial" w:hAnsi="Arial" w:cs="Arial"/>
-          <w:sz w:val="24"/>
-          <w:szCs w:val="24"/>
-        </w:rPr>
-        <w:t xml:space="preserve"> </w:t>
-      </w:r>
-      <w:r>
-        <w:rPr>
-          <w:rFonts w:ascii="Arial" w:hAnsi="Arial" w:cs="Arial"/>
-          <w:sz w:val="24"/>
-          <w:szCs w:val="24"/>
-        </w:rPr>
-        <w:t xml:space="preserve"> </w:t>
       </w:r>
       <w:r>
         <w:rPr>
@@ -496,12 +696,15 @@
       <w:pPr>
         <w:suppressAutoHyphens w:val="0"/>
         <w:spacing w:after="0"/>
-        <w:rPr>
-          <w:rFonts w:ascii="Arial" w:hAnsi="Arial" w:cs="Arial"/>
-          <w:sz w:val="24"/>
-          <w:szCs w:val="24"/>
-        </w:rPr>
-      </w:pPr>
+        <w:ind w:left="360"/>
+        <w:rPr>
+          <w:rFonts w:ascii="Arial" w:hAnsi="Arial" w:cs="Arial"/>
+          <w:sz w:val="24"/>
+          <w:szCs w:val="24"/>
+        </w:rPr>
+      </w:pPr>
+      <w:proofErr w:type="spellStart"/>
+      <w:proofErr w:type="gramStart"/>
       <w:r>
         <w:rPr>
           <w:rFonts w:ascii="Arial" w:hAnsi="Arial" w:cs="Arial"/>
@@ -510,6 +713,8 @@
         </w:rPr>
         <w:t>tRRD</w:t>
       </w:r>
+      <w:proofErr w:type="spellEnd"/>
+      <w:proofErr w:type="gramEnd"/>
       <w:r>
         <w:rPr>
           <w:rFonts w:ascii="Arial" w:hAnsi="Arial" w:cs="Arial"/>
@@ -525,22 +730,6 @@
           <w:szCs w:val="24"/>
         </w:rPr>
         <w:tab/>
-      </w:r>
-      <w:r>
-        <w:rPr>
-          <w:rFonts w:ascii="Arial" w:hAnsi="Arial" w:cs="Arial"/>
-          <w:sz w:val="24"/>
-          <w:szCs w:val="24"/>
-        </w:rPr>
-        <w:t xml:space="preserve"> </w:t>
-      </w:r>
-      <w:r>
-        <w:rPr>
-          <w:rFonts w:ascii="Arial" w:hAnsi="Arial" w:cs="Arial"/>
-          <w:sz w:val="24"/>
-          <w:szCs w:val="24"/>
-        </w:rPr>
-        <w:t xml:space="preserve"> </w:t>
       </w:r>
       <w:r>
         <w:rPr>
@@ -555,6 +744,7 @@
       <w:pPr>
         <w:suppressAutoHyphens w:val="0"/>
         <w:spacing w:after="0"/>
+        <w:ind w:left="360"/>
         <w:rPr>
           <w:rFonts w:ascii="Arial" w:hAnsi="Arial" w:cs="Arial"/>
           <w:sz w:val="24"/>
@@ -611,22 +801,6 @@
           <w:sz w:val="24"/>
           <w:szCs w:val="24"/>
         </w:rPr>
-        <w:t xml:space="preserve"> </w:t>
-      </w:r>
-      <w:r>
-        <w:rPr>
-          <w:rFonts w:ascii="Arial" w:hAnsi="Arial" w:cs="Arial"/>
-          <w:sz w:val="24"/>
-          <w:szCs w:val="24"/>
-        </w:rPr>
-        <w:t xml:space="preserve"> </w:t>
-      </w:r>
-      <w:r>
-        <w:rPr>
-          <w:rFonts w:ascii="Arial" w:hAnsi="Arial" w:cs="Arial"/>
-          <w:sz w:val="24"/>
-          <w:szCs w:val="24"/>
-        </w:rPr>
         <w:t>Write to Read delay</w:t>
       </w:r>
     </w:p>
@@ -634,6 +808,7 @@
       <w:pPr>
         <w:suppressAutoHyphens w:val="0"/>
         <w:spacing w:after="0"/>
+        <w:ind w:left="360"/>
         <w:rPr>
           <w:rFonts w:ascii="Arial" w:hAnsi="Arial" w:cs="Arial"/>
           <w:sz w:val="24"/>
@@ -667,7 +842,7 @@
           <w:szCs w:val="24"/>
         </w:rPr>
         <w:tab/>
-        <w:t xml:space="preserve">  Read to </w:t>
+        <w:t xml:space="preserve">Read to </w:t>
       </w:r>
       <w:proofErr w:type="spellStart"/>
       <w:r>
@@ -692,6 +867,7 @@
       <w:pPr>
         <w:suppressAutoHyphens w:val="0"/>
         <w:spacing w:after="0"/>
+        <w:ind w:left="360"/>
         <w:rPr>
           <w:rFonts w:ascii="Arial" w:hAnsi="Arial" w:cs="Arial"/>
           <w:sz w:val="24"/>
@@ -732,7 +908,7 @@
           <w:sz w:val="24"/>
           <w:szCs w:val="24"/>
         </w:rPr>
-        <w:t xml:space="preserve">  Write to </w:t>
+        <w:t xml:space="preserve">Write to </w:t>
       </w:r>
       <w:proofErr w:type="spellStart"/>
       <w:r>
@@ -749,6 +925,7 @@
       <w:pPr>
         <w:suppressAutoHyphens w:val="0"/>
         <w:spacing w:after="0"/>
+        <w:ind w:left="360"/>
         <w:rPr>
           <w:rFonts w:ascii="Arial" w:hAnsi="Arial" w:cs="Arial"/>
           <w:color w:val="auto"/>
@@ -786,7 +963,6 @@
           <w:szCs w:val="24"/>
         </w:rPr>
         <w:tab/>
-        <w:t xml:space="preserve"> </w:t>
       </w:r>
       <w:r>
         <w:rPr>
@@ -795,7 +971,7 @@
           <w:sz w:val="24"/>
           <w:szCs w:val="24"/>
         </w:rPr>
-        <w:t xml:space="preserve"> Activate </w:t>
+        <w:t xml:space="preserve">Activate </w:t>
       </w:r>
       <w:r>
         <w:rPr>
@@ -829,6 +1005,7 @@
       <w:pPr>
         <w:suppressAutoHyphens w:val="0"/>
         <w:spacing w:after="0"/>
+        <w:ind w:left="360"/>
         <w:rPr>
           <w:rFonts w:ascii="Arial" w:hAnsi="Arial" w:cs="Arial"/>
           <w:color w:val="auto"/>
@@ -866,7 +1043,6 @@
           <w:szCs w:val="24"/>
         </w:rPr>
         <w:tab/>
-        <w:t xml:space="preserve">  </w:t>
       </w:r>
       <w:proofErr w:type="spellStart"/>
       <w:r>
@@ -893,6 +1069,7 @@
       <w:pPr>
         <w:suppressAutoHyphens w:val="0"/>
         <w:spacing w:after="0"/>
+        <w:ind w:left="360"/>
         <w:rPr>
           <w:rFonts w:ascii="Arial" w:hAnsi="Arial" w:cs="Arial"/>
           <w:sz w:val="24"/>
@@ -933,7 +1110,7 @@
           <w:sz w:val="24"/>
           <w:szCs w:val="24"/>
         </w:rPr>
-        <w:t xml:space="preserve">  CAS to </w:t>
+        <w:t xml:space="preserve">CAS to </w:t>
       </w:r>
       <w:r>
         <w:rPr>
@@ -948,6 +1125,7 @@
       <w:pPr>
         <w:suppressAutoHyphens w:val="0"/>
         <w:spacing w:after="0"/>
+        <w:ind w:left="360"/>
         <w:rPr>
           <w:rFonts w:ascii="Arial" w:hAnsi="Arial" w:cs="Arial"/>
           <w:sz w:val="24"/>
@@ -981,7 +1159,7 @@
           <w:szCs w:val="24"/>
         </w:rPr>
         <w:tab/>
-        <w:t xml:space="preserve">  CAS</w:t>
+        <w:t>CAS</w:t>
       </w:r>
       <w:r>
         <w:rPr>
@@ -1012,6 +1190,7 @@
       <w:pPr>
         <w:suppressAutoHyphens w:val="0"/>
         <w:spacing w:after="0"/>
+        <w:ind w:left="360"/>
         <w:rPr>
           <w:rFonts w:ascii="Arial" w:hAnsi="Arial" w:cs="Arial"/>
           <w:sz w:val="24"/>
@@ -1045,13 +1224,14 @@
           <w:szCs w:val="24"/>
         </w:rPr>
         <w:tab/>
-        <w:t xml:space="preserve">  Initialize process to ACT</w:t>
+        <w:t>Initialize process to ACT</w:t>
       </w:r>
     </w:p>
     <w:p>
       <w:pPr>
         <w:suppressAutoHyphens w:val="0"/>
         <w:spacing w:after="0"/>
+        <w:ind w:left="360"/>
         <w:rPr>
           <w:rFonts w:ascii="Arial" w:hAnsi="Arial" w:cs="Arial"/>
           <w:sz w:val="24"/>
@@ -1089,13 +1269,30 @@
           <w:sz w:val="24"/>
           <w:szCs w:val="24"/>
         </w:rPr>
-        <w:t xml:space="preserve"> Additive Latency</w:t>
+        <w:t xml:space="preserve"> </w:t>
+      </w:r>
+      <w:r>
+        <w:rPr>
+          <w:rFonts w:ascii="Arial" w:hAnsi="Arial" w:cs="Arial"/>
+          <w:sz w:val="24"/>
+          <w:szCs w:val="24"/>
+        </w:rPr>
+        <w:tab/>
+      </w:r>
+      <w:r>
+        <w:rPr>
+          <w:rFonts w:ascii="Arial" w:hAnsi="Arial" w:cs="Arial"/>
+          <w:sz w:val="24"/>
+          <w:szCs w:val="24"/>
+        </w:rPr>
+        <w:t>Additive Latency</w:t>
       </w:r>
     </w:p>
     <w:p>
       <w:pPr>
         <w:suppressAutoHyphens w:val="0"/>
         <w:spacing w:after="0"/>
+        <w:ind w:left="360"/>
         <w:rPr>
           <w:rFonts w:ascii="Arial" w:hAnsi="Arial" w:cs="Arial"/>
           <w:sz w:val="24"/>
@@ -1117,13 +1314,14 @@
           <w:szCs w:val="24"/>
         </w:rPr>
         <w:tab/>
-        <w:t xml:space="preserve">   Number of Bytes Read/Write</w:t>
+        <w:t>Number of Bytes Read/Write</w:t>
       </w:r>
     </w:p>
     <w:p>
       <w:pPr>
         <w:suppressAutoHyphens w:val="0"/>
         <w:spacing w:after="0"/>
+        <w:ind w:left="360"/>
         <w:rPr>
           <w:rFonts w:ascii="Arial" w:hAnsi="Arial" w:cs="Arial"/>
           <w:sz w:val="24"/>
@@ -1153,6 +1351,14 @@
           <w:sz w:val="24"/>
           <w:szCs w:val="24"/>
         </w:rPr>
+        <w:tab/>
+      </w:r>
+      <w:r>
+        <w:rPr>
+          <w:rFonts w:ascii="Arial" w:hAnsi="Arial" w:cs="Arial"/>
+          <w:sz w:val="24"/>
+          <w:szCs w:val="24"/>
+        </w:rPr>
         <w:t>1</w:t>
       </w:r>
       <w:r>
@@ -1184,6 +1390,7 @@
       <w:pPr>
         <w:suppressAutoHyphens w:val="0"/>
         <w:spacing w:after="0"/>
+        <w:ind w:left="360"/>
         <w:rPr>
           <w:rFonts w:ascii="Arial" w:hAnsi="Arial" w:cs="Arial"/>
           <w:sz w:val="24"/>
@@ -1213,26 +1420,8 @@
           <w:szCs w:val="24"/>
         </w:rPr>
         <w:tab/>
-        <w:t xml:space="preserve">   Refresh period</w:t>
-      </w:r>
-    </w:p>
-    <w:p>
-      <w:pPr>
-        <w:rPr>
-          <w:rFonts w:ascii="Arial" w:hAnsi="Arial" w:cs="Arial"/>
-          <w:sz w:val="24"/>
-          <w:szCs w:val="24"/>
-        </w:rPr>
-      </w:pPr>
-    </w:p>
-    <w:p>
-      <w:pPr>
-        <w:rPr>
-          <w:rFonts w:ascii="Arial" w:hAnsi="Arial" w:cs="Arial"/>
-          <w:sz w:val="24"/>
-          <w:szCs w:val="24"/>
-        </w:rPr>
-      </w:pPr>
+        <w:t>Refresh period</w:t>
+      </w:r>
     </w:p>
     <w:p>
       <w:pPr>
@@ -1311,7 +1500,23 @@
           <w:sz w:val="24"/>
           <w:szCs w:val="24"/>
         </w:rPr>
-        <w:t>The project shall implement the interface between DDR Controll</w:t>
+        <w:t xml:space="preserve">The project shall implement the interface between </w:t>
+      </w:r>
+      <w:r>
+        <w:rPr>
+          <w:rFonts w:ascii="Arial" w:hAnsi="Arial" w:cs="Arial"/>
+          <w:sz w:val="24"/>
+          <w:szCs w:val="24"/>
+        </w:rPr>
+        <w:t xml:space="preserve">the </w:t>
+      </w:r>
+      <w:r>
+        <w:rPr>
+          <w:rFonts w:ascii="Arial" w:hAnsi="Arial" w:cs="Arial"/>
+          <w:sz w:val="24"/>
+          <w:szCs w:val="24"/>
+        </w:rPr>
+        <w:t>DDR Controll</w:t>
       </w:r>
       <w:r>
         <w:rPr>
@@ -1851,6 +2056,7 @@
           <w:noProof/>
           <w:sz w:val="24"/>
           <w:szCs w:val="24"/>
+          <w:lang w:eastAsia="ja-JP"/>
         </w:rPr>
         <mc:AlternateContent>
           <mc:Choice Requires="wpg">
@@ -3194,26 +3400,17 @@
           <w:sz w:val="24"/>
           <w:szCs w:val="24"/>
         </w:rPr>
-        <w:t xml:space="preserve">DES, and NOP.  The SV constructs of packed array, structure, and user </w:t>
-      </w:r>
-      <w:proofErr w:type="spellStart"/>
-      <w:r>
-        <w:rPr>
-          <w:rFonts w:ascii="Arial" w:hAnsi="Arial" w:cs="Arial"/>
-          <w:sz w:val="24"/>
-          <w:szCs w:val="24"/>
-        </w:rPr>
-        <w:t>typedef</w:t>
-      </w:r>
-      <w:proofErr w:type="spellEnd"/>
-      <w:r>
-        <w:rPr>
-          <w:rFonts w:ascii="Arial" w:hAnsi="Arial" w:cs="Arial"/>
-          <w:sz w:val="24"/>
-          <w:szCs w:val="24"/>
-        </w:rPr>
-        <w:t xml:space="preserve"> enable the design to implement only one method for all the commands.</w:t>
-      </w:r>
+        <w:t>DES, and NOP.  The SV constructs of packed array, structure, and user typedef enable the design to implement only one method for all the commands.</w:t>
+      </w:r>
+    </w:p>
+    <w:p>
+      <w:pPr>
+        <w:rPr>
+          <w:rFonts w:ascii="Arial" w:hAnsi="Arial" w:cs="Arial"/>
+          <w:sz w:val="24"/>
+          <w:szCs w:val="24"/>
+        </w:rPr>
+      </w:pPr>
     </w:p>
     <w:p>
       <w:pPr>
@@ -3291,6 +3488,7 @@
           <w:noProof/>
           <w:sz w:val="24"/>
           <w:szCs w:val="24"/>
+          <w:lang w:eastAsia="ja-JP"/>
         </w:rPr>
         <mc:AlternateContent>
           <mc:Choice Requires="wpg">
@@ -4237,6 +4435,7 @@
           <w:noProof/>
           <w:sz w:val="28"/>
           <w:szCs w:val="28"/>
+          <w:lang w:eastAsia="ja-JP"/>
         </w:rPr>
         <mc:AlternateContent>
           <mc:Choice Requires="wps">
@@ -4642,6 +4841,16 @@
     </w:p>
     <w:p>
       <w:pPr>
+        <w:pStyle w:val="ListParagraph"/>
+        <w:rPr>
+          <w:rFonts w:ascii="Arial" w:hAnsi="Arial" w:cs="Arial"/>
+          <w:sz w:val="24"/>
+          <w:szCs w:val="24"/>
+        </w:rPr>
+      </w:pPr>
+    </w:p>
+    <w:p>
+      <w:pPr>
         <w:rPr>
           <w:rFonts w:ascii="Arial" w:hAnsi="Arial" w:cs="Arial"/>
           <w:b/>
@@ -4675,6 +4884,15 @@
         </w:rPr>
         <w:t>The interface only declared the share signals between DDR Controller sub-blocks and used as module port.  There is contains no method in this interface.</w:t>
       </w:r>
+    </w:p>
+    <w:p>
+      <w:pPr>
+        <w:rPr>
+          <w:rFonts w:ascii="Arial" w:hAnsi="Arial" w:cs="Arial"/>
+          <w:sz w:val="24"/>
+          <w:szCs w:val="24"/>
+        </w:rPr>
+      </w:pPr>
     </w:p>
     <w:p>
       <w:pPr>
@@ -5068,10 +5286,10 @@
             <v:path o:extrusionok="f" gradientshapeok="t" o:connecttype="rect"/>
             <o:lock v:ext="edit" aspectratio="t"/>
           </v:shapetype>
-          <v:shape id="_x0000_i1027" type="#_x0000_t75" style="width:274.25pt;height:316.15pt" o:ole="">
+          <v:shape id="_x0000_i1025" type="#_x0000_t75" style="width:273.95pt;height:316.05pt" o:ole="">
             <v:imagedata r:id="rId7" o:title=""/>
           </v:shape>
-          <o:OLEObject Type="Embed" ProgID="Visio.Drawing.11" ShapeID="_x0000_i1027" DrawAspect="Content" ObjectID="_1469828547" r:id="rId8"/>
+          <o:OLEObject Type="Embed" ProgID="Visio.Drawing.11" ShapeID="_x0000_i1025" DrawAspect="Content" ObjectID="_1469845960" r:id="rId8"/>
         </w:object>
       </w:r>
     </w:p>
@@ -5084,90 +5302,100 @@
           <w:szCs w:val="28"/>
         </w:rPr>
       </w:pPr>
-      <w:r>
+    </w:p>
+    <w:p>
+      <w:pPr>
         <w:rPr>
           <w:rFonts w:ascii="Arial" w:hAnsi="Arial" w:cs="Arial"/>
           <w:b/>
           <w:sz w:val="28"/>
           <w:szCs w:val="28"/>
         </w:rPr>
-        <w:t>4.2.3   DDR Configure Module (ddr_conf.sv)</w:t>
-      </w:r>
-    </w:p>
-    <w:p>
-      <w:pPr>
-        <w:rPr>
-          <w:rFonts w:ascii="Arial" w:hAnsi="Arial" w:cs="Arial"/>
-          <w:sz w:val="24"/>
-          <w:szCs w:val="24"/>
-        </w:rPr>
-      </w:pPr>
-      <w:r>
-        <w:rPr>
-          <w:rFonts w:ascii="Arial" w:hAnsi="Arial" w:cs="Arial"/>
-          <w:sz w:val="24"/>
-          <w:szCs w:val="24"/>
-        </w:rPr>
-        <w:t>The modules implements the sequences of initialized commands send to DIMM to setup the operation after reset as well as CKE pin. This sequence is implement</w:t>
-      </w:r>
-      <w:r>
-        <w:rPr>
-          <w:rFonts w:ascii="Arial" w:hAnsi="Arial" w:cs="Arial"/>
-          <w:sz w:val="24"/>
-          <w:szCs w:val="24"/>
-        </w:rPr>
-        <w:t xml:space="preserve">ed using SV </w:t>
-      </w:r>
-      <w:r>
-        <w:rPr>
-          <w:rFonts w:ascii="Arial" w:hAnsi="Arial" w:cs="Arial"/>
-          <w:sz w:val="24"/>
-          <w:szCs w:val="24"/>
-        </w:rPr>
-        <w:t>task and setup timing is</w:t>
-      </w:r>
-      <w:r>
-        <w:rPr>
-          <w:rFonts w:ascii="Arial" w:hAnsi="Arial" w:cs="Arial"/>
-          <w:sz w:val="24"/>
-          <w:szCs w:val="24"/>
-        </w:rPr>
-        <w:t xml:space="preserve"> parame</w:t>
-      </w:r>
-      <w:r>
-        <w:rPr>
-          <w:rFonts w:ascii="Arial" w:hAnsi="Arial" w:cs="Arial"/>
-          <w:sz w:val="24"/>
-          <w:szCs w:val="24"/>
-        </w:rPr>
-        <w:t xml:space="preserve">terized in this module and top level module.  There setup timing can be change as its instance without modified the code.  </w:t>
-      </w:r>
-    </w:p>
-    <w:p>
-      <w:pPr>
-        <w:rPr>
-          <w:rFonts w:ascii="Arial" w:hAnsi="Arial" w:cs="Arial"/>
-          <w:sz w:val="24"/>
-          <w:szCs w:val="24"/>
-        </w:rPr>
-      </w:pPr>
-    </w:p>
-    <w:p>
-      <w:pPr>
+      </w:pPr>
+      <w:r>
         <w:rPr>
           <w:rFonts w:ascii="Arial" w:hAnsi="Arial" w:cs="Arial"/>
           <w:b/>
           <w:sz w:val="28"/>
           <w:szCs w:val="28"/>
         </w:rPr>
-      </w:pPr>
-      <w:r>
+        <w:t>4.2.3   DDR Configure Module (ddr_conf.sv)</w:t>
+      </w:r>
+    </w:p>
+    <w:p>
+      <w:pPr>
+        <w:rPr>
+          <w:rFonts w:ascii="Arial" w:hAnsi="Arial" w:cs="Arial"/>
+          <w:sz w:val="24"/>
+          <w:szCs w:val="24"/>
+        </w:rPr>
+      </w:pPr>
+      <w:r>
+        <w:rPr>
+          <w:rFonts w:ascii="Arial" w:hAnsi="Arial" w:cs="Arial"/>
+          <w:sz w:val="24"/>
+          <w:szCs w:val="24"/>
+        </w:rPr>
+        <w:t>The modules implements the sequences of initialized commands send to DIMM to setup the operation after reset as well as CKE pin. This sequence is implement</w:t>
+      </w:r>
+      <w:r>
+        <w:rPr>
+          <w:rFonts w:ascii="Arial" w:hAnsi="Arial" w:cs="Arial"/>
+          <w:sz w:val="24"/>
+          <w:szCs w:val="24"/>
+        </w:rPr>
+        <w:t xml:space="preserve">ed using SV </w:t>
+      </w:r>
+      <w:r>
+        <w:rPr>
+          <w:rFonts w:ascii="Arial" w:hAnsi="Arial" w:cs="Arial"/>
+          <w:sz w:val="24"/>
+          <w:szCs w:val="24"/>
+        </w:rPr>
+        <w:t>task and setup timing is</w:t>
+      </w:r>
+      <w:r>
+        <w:rPr>
+          <w:rFonts w:ascii="Arial" w:hAnsi="Arial" w:cs="Arial"/>
+          <w:sz w:val="24"/>
+          <w:szCs w:val="24"/>
+        </w:rPr>
+        <w:t xml:space="preserve"> parame</w:t>
+      </w:r>
+      <w:r>
+        <w:rPr>
+          <w:rFonts w:ascii="Arial" w:hAnsi="Arial" w:cs="Arial"/>
+          <w:sz w:val="24"/>
+          <w:szCs w:val="24"/>
+        </w:rPr>
+        <w:t xml:space="preserve">terized in this module and top level module.  There setup timing can be change as its instance without modified the code.  </w:t>
+      </w:r>
+    </w:p>
+    <w:p>
+      <w:pPr>
+        <w:rPr>
+          <w:rFonts w:ascii="Arial" w:hAnsi="Arial" w:cs="Arial"/>
+          <w:sz w:val="24"/>
+          <w:szCs w:val="24"/>
+        </w:rPr>
+      </w:pPr>
+    </w:p>
+    <w:p>
+      <w:pPr>
         <w:rPr>
           <w:rFonts w:ascii="Arial" w:hAnsi="Arial" w:cs="Arial"/>
           <w:b/>
           <w:sz w:val="28"/>
           <w:szCs w:val="28"/>
         </w:rPr>
+      </w:pPr>
+      <w:r>
+        <w:rPr>
+          <w:rFonts w:ascii="Arial" w:hAnsi="Arial" w:cs="Arial"/>
+          <w:b/>
+          <w:sz w:val="28"/>
+          <w:szCs w:val="28"/>
+        </w:rPr>
         <w:t>4.2.4 DDR Burst ACT Module (ddr_act.sv)</w:t>
       </w:r>
     </w:p>
@@ -5392,7 +5620,16 @@
           <w:sz w:val="24"/>
           <w:szCs w:val="24"/>
         </w:rPr>
-        <w:t xml:space="preserve"> for write recover (</w:t>
+        <w:t xml:space="preserve"> for write recover </w:t>
+      </w:r>
+      <w:r>
+        <w:rPr>
+          <w:rFonts w:ascii="Arial" w:hAnsi="Arial" w:cs="Arial"/>
+          <w:sz w:val="24"/>
+          <w:szCs w:val="24"/>
+        </w:rPr>
+        <w:lastRenderedPageBreak/>
+        <w:t>(</w:t>
       </w:r>
       <w:proofErr w:type="spellStart"/>
       <w:r>
@@ -5496,7 +5733,6 @@
           <w:sz w:val="24"/>
           <w:szCs w:val="24"/>
         </w:rPr>
-        <w:lastRenderedPageBreak/>
         <w:t>FSM returns</w:t>
       </w:r>
       <w:r>
@@ -5543,10 +5779,10 @@
       <w:proofErr w:type="spellEnd"/>
       <w:r>
         <w:object w:dxaOrig="6140" w:dyaOrig="5185">
-          <v:shape id="_x0000_i1028" type="#_x0000_t75" style="width:307.4pt;height:259.2pt" o:ole="">
+          <v:shape id="_x0000_i1026" type="#_x0000_t75" style="width:307.65pt;height:259pt" o:ole="">
             <v:imagedata r:id="rId9" o:title=""/>
           </v:shape>
-          <o:OLEObject Type="Embed" ProgID="Visio.Drawing.11" ShapeID="_x0000_i1028" DrawAspect="Content" ObjectID="_1469828548" r:id="rId10"/>
+          <o:OLEObject Type="Embed" ProgID="Visio.Drawing.11" ShapeID="_x0000_i1026" DrawAspect="Content" ObjectID="_1469845961" r:id="rId10"/>
         </w:object>
       </w:r>
     </w:p>
@@ -5554,6 +5790,7 @@
       <w:r>
         <w:rPr>
           <w:noProof/>
+          <w:lang w:eastAsia="ja-JP"/>
         </w:rPr>
         <mc:AlternateContent>
           <mc:Choice Requires="wps">
@@ -5856,10 +6093,10 @@
     <w:p>
       <w:r>
         <w:object w:dxaOrig="6160" w:dyaOrig="3835">
-          <v:shape id="_x0000_i1025" type="#_x0000_t75" style="width:308.05pt;height:191.6pt" o:ole="">
+          <v:shape id="_x0000_i1027" type="#_x0000_t75" style="width:307.65pt;height:191.7pt" o:ole="">
             <v:imagedata r:id="rId11" o:title=""/>
           </v:shape>
-          <o:OLEObject Type="Embed" ProgID="Visio.Drawing.11" ShapeID="_x0000_i1025" DrawAspect="Content" ObjectID="_1469828549" r:id="rId12"/>
+          <o:OLEObject Type="Embed" ProgID="Visio.Drawing.11" ShapeID="_x0000_i1027" DrawAspect="Content" ObjectID="_1469845962" r:id="rId12"/>
         </w:object>
       </w:r>
     </w:p>
@@ -5872,13 +6109,23 @@
           <w:szCs w:val="28"/>
         </w:rPr>
       </w:pPr>
-      <w:r>
+    </w:p>
+    <w:p>
+      <w:pPr>
         <w:rPr>
           <w:rFonts w:ascii="Arial" w:hAnsi="Arial" w:cs="Arial"/>
           <w:b/>
           <w:sz w:val="28"/>
           <w:szCs w:val="28"/>
         </w:rPr>
+      </w:pPr>
+      <w:r>
+        <w:rPr>
+          <w:rFonts w:ascii="Arial" w:hAnsi="Arial" w:cs="Arial"/>
+          <w:b/>
+          <w:sz w:val="28"/>
+          <w:szCs w:val="28"/>
+        </w:rPr>
         <w:t>4.2.5   DDR Burst RW Module (burst_rw.sv)</w:t>
       </w:r>
     </w:p>
@@ -5902,10 +6149,10 @@
     <w:p>
       <w:r>
         <w:object w:dxaOrig="4471" w:dyaOrig="3295">
-          <v:shape id="_x0000_i1026" type="#_x0000_t75" style="width:223.5pt;height:164.65pt" o:ole="">
+          <v:shape id="_x0000_i1028" type="#_x0000_t75" style="width:223.5pt;height:164.55pt" o:ole="">
             <v:imagedata r:id="rId13" o:title=""/>
           </v:shape>
-          <o:OLEObject Type="Embed" ProgID="Visio.Drawing.11" ShapeID="_x0000_i1026" DrawAspect="Content" ObjectID="_1469828550" r:id="rId14"/>
+          <o:OLEObject Type="Embed" ProgID="Visio.Drawing.11" ShapeID="_x0000_i1028" DrawAspect="Content" ObjectID="_1469845963" r:id="rId14"/>
         </w:object>
       </w:r>
     </w:p>
@@ -6133,7 +6380,16 @@
           <w:sz w:val="24"/>
           <w:szCs w:val="24"/>
         </w:rPr>
-        <w:t>When the commands r</w:t>
+        <w:t xml:space="preserve">When </w:t>
+      </w:r>
+      <w:r>
+        <w:rPr>
+          <w:rFonts w:ascii="Arial" w:hAnsi="Arial" w:cs="Arial"/>
+          <w:sz w:val="24"/>
+          <w:szCs w:val="24"/>
+        </w:rPr>
+        <w:lastRenderedPageBreak/>
+        <w:t>the commands r</w:t>
       </w:r>
       <w:r>
         <w:rPr>
@@ -6177,6 +6433,15 @@
         </w:rPr>
         <w:t>into the DIMM command.</w:t>
       </w:r>
+    </w:p>
+    <w:p>
+      <w:pPr>
+        <w:rPr>
+          <w:rFonts w:ascii="Arial" w:hAnsi="Arial" w:cs="Arial"/>
+          <w:sz w:val="24"/>
+          <w:szCs w:val="24"/>
+        </w:rPr>
+      </w:pPr>
     </w:p>
     <w:p>
       <w:pPr>
@@ -6194,7 +6459,6 @@
           <w:sz w:val="28"/>
           <w:szCs w:val="28"/>
         </w:rPr>
-        <w:lastRenderedPageBreak/>
         <w:t>4.3 DIMM Model (dimm_model.sv)</w:t>
       </w:r>
     </w:p>
@@ -6262,6 +6526,15 @@
         </w:rPr>
         <w:t>The modules samples the signal pins to capture address sent in ACT and CAS commands and the data in DQ.  The data is written into an associate array using the captured address in ACT and CAS as an index.  For the read operation, the data is retrieved for the array and call methods from DDR Interface to translated into pin transactions.</w:t>
       </w:r>
+    </w:p>
+    <w:p>
+      <w:pPr>
+        <w:rPr>
+          <w:rFonts w:ascii="Arial" w:hAnsi="Arial" w:cs="Arial"/>
+          <w:sz w:val="24"/>
+          <w:szCs w:val="24"/>
+        </w:rPr>
+      </w:pPr>
     </w:p>
     <w:p>
       <w:pPr>
@@ -6343,6 +6616,15 @@
       <w:pPr>
         <w:rPr>
           <w:rFonts w:ascii="Arial" w:hAnsi="Arial" w:cs="Arial"/>
+          <w:sz w:val="24"/>
+          <w:szCs w:val="24"/>
+        </w:rPr>
+      </w:pPr>
+    </w:p>
+    <w:p>
+      <w:pPr>
+        <w:rPr>
+          <w:rFonts w:ascii="Arial" w:hAnsi="Arial" w:cs="Arial"/>
           <w:b/>
           <w:sz w:val="28"/>
           <w:szCs w:val="28"/>
@@ -6575,6 +6857,15 @@
       <w:pPr>
         <w:rPr>
           <w:rFonts w:ascii="Arial" w:hAnsi="Arial" w:cs="Arial"/>
+          <w:sz w:val="24"/>
+          <w:szCs w:val="24"/>
+        </w:rPr>
+      </w:pPr>
+    </w:p>
+    <w:p>
+      <w:pPr>
+        <w:rPr>
+          <w:rFonts w:ascii="Arial" w:hAnsi="Arial" w:cs="Arial"/>
           <w:b/>
           <w:sz w:val="28"/>
           <w:szCs w:val="28"/>
@@ -6611,6 +6902,15 @@
       <w:pPr>
         <w:rPr>
           <w:rFonts w:ascii="Arial" w:hAnsi="Arial" w:cs="Arial"/>
+          <w:sz w:val="24"/>
+          <w:szCs w:val="24"/>
+        </w:rPr>
+      </w:pPr>
+    </w:p>
+    <w:p>
+      <w:pPr>
+        <w:rPr>
+          <w:rFonts w:ascii="Arial" w:hAnsi="Arial" w:cs="Arial"/>
           <w:b/>
           <w:sz w:val="28"/>
           <w:szCs w:val="28"/>
@@ -6668,6 +6968,7 @@
           <w:sz w:val="28"/>
           <w:szCs w:val="28"/>
         </w:rPr>
+        <w:lastRenderedPageBreak/>
         <w:t>4.8</w:t>
       </w:r>
       <w:r>
@@ -6694,24 +6995,17 @@
           <w:sz w:val="24"/>
           <w:szCs w:val="24"/>
         </w:rPr>
-        <w:t xml:space="preserve">The interface only declared the share signals between </w:t>
-      </w:r>
-      <w:r>
-        <w:rPr>
-          <w:rFonts w:ascii="Arial" w:hAnsi="Arial" w:cs="Arial"/>
-          <w:sz w:val="24"/>
-          <w:szCs w:val="24"/>
-        </w:rPr>
-        <w:t xml:space="preserve">test bench modules </w:t>
-      </w:r>
-      <w:r>
-        <w:rPr>
-          <w:rFonts w:ascii="Arial" w:hAnsi="Arial" w:cs="Arial"/>
-          <w:sz w:val="24"/>
-          <w:szCs w:val="24"/>
-        </w:rPr>
-        <w:t>and used as module port.  There is contains no method in this interface.</w:t>
-      </w:r>
+        <w:t>The interface only declared the share signals between test bench modules and used as module port.  There is contains no method in this interface.</w:t>
+      </w:r>
+    </w:p>
+    <w:p>
+      <w:pPr>
+        <w:rPr>
+          <w:rFonts w:ascii="Arial" w:hAnsi="Arial" w:cs="Arial"/>
+          <w:sz w:val="24"/>
+          <w:szCs w:val="24"/>
+        </w:rPr>
+      </w:pPr>
     </w:p>
     <w:p>
       <w:pPr>
@@ -6808,15 +7102,6 @@
       <w:pPr>
         <w:rPr>
           <w:rFonts w:ascii="Arial" w:hAnsi="Arial" w:cs="Arial"/>
-          <w:sz w:val="24"/>
-          <w:szCs w:val="24"/>
-        </w:rPr>
-      </w:pPr>
-    </w:p>
-    <w:p>
-      <w:pPr>
-        <w:rPr>
-          <w:rFonts w:ascii="Arial" w:hAnsi="Arial" w:cs="Arial"/>
           <w:b/>
           <w:sz w:val="28"/>
           <w:szCs w:val="28"/>
@@ -6829,7 +7114,6 @@
           <w:sz w:val="28"/>
           <w:szCs w:val="28"/>
         </w:rPr>
-        <w:lastRenderedPageBreak/>
         <w:t>5.  Test Results</w:t>
       </w:r>
     </w:p>
@@ -6886,25 +7170,25 @@
           <w:szCs w:val="24"/>
         </w:rPr>
       </w:pPr>
-      <w:r>
-        <w:rPr>
-          <w:rFonts w:ascii="Arial" w:hAnsi="Arial" w:cs="Arial"/>
-          <w:sz w:val="24"/>
-          <w:szCs w:val="24"/>
-        </w:rPr>
-        <w:t xml:space="preserve">All SVAs are </w:t>
-      </w:r>
-      <w:proofErr w:type="gramStart"/>
-      <w:r>
-        <w:rPr>
-          <w:rFonts w:ascii="Arial" w:hAnsi="Arial" w:cs="Arial"/>
-          <w:sz w:val="24"/>
-          <w:szCs w:val="24"/>
-        </w:rPr>
-        <w:t>PASS.</w:t>
-      </w:r>
       <w:bookmarkStart w:id="0" w:name="_GoBack"/>
       <w:bookmarkEnd w:id="0"/>
+      <w:r>
+        <w:rPr>
+          <w:rFonts w:ascii="Arial" w:hAnsi="Arial" w:cs="Arial"/>
+          <w:sz w:val="24"/>
+          <w:szCs w:val="24"/>
+        </w:rPr>
+        <w:t xml:space="preserve">All SVAs are </w:t>
+      </w:r>
+      <w:proofErr w:type="gramStart"/>
+      <w:r>
+        <w:rPr>
+          <w:rFonts w:ascii="Arial" w:hAnsi="Arial" w:cs="Arial"/>
+          <w:sz w:val="24"/>
+          <w:szCs w:val="24"/>
+        </w:rPr>
+        <w:t>PASS.</w:t>
+      </w:r>
       <w:proofErr w:type="gramEnd"/>
     </w:p>
     <w:sectPr>
@@ -8459,7 +8743,7 @@
 </file>
 
 <file path=customXml/itemProps1.xml><?xml version="1.0" encoding="utf-8"?>
-<ds:datastoreItem xmlns:ds="http://schemas.openxmlformats.org/officeDocument/2006/customXml" ds:itemID="{689C77EB-4BE5-487A-93D3-20A7372456F3}">
+<ds:datastoreItem xmlns:ds="http://schemas.openxmlformats.org/officeDocument/2006/customXml" ds:itemID="{E3D58DFD-6972-41EF-95AD-1A8A93732294}">
   <ds:schemaRefs>
     <ds:schemaRef ds:uri="http://schemas.openxmlformats.org/officeDocument/2006/bibliography"/>
   </ds:schemaRefs>

</xml_diff>